<commit_message>
cambios en docs y docs nuevos de etapa 2 y avanzo en frontend
</commit_message>
<xml_diff>
--- a/DOCS/Cambios.docx
+++ b/DOCS/Cambios.docx
@@ -204,6 +204,63 @@
         </w:rPr>
         <w:t>Agregamos historial de las versiones</w:t>
       </w:r>
+    </w:p>
+    <w:p>
+      <w:pPr>
+        <w:rPr>
+          <w:rFonts w:ascii="Segoe UI Emoji" w:hAnsi="Segoe UI Emoji"/>
+          <w:b/>
+          <w:bCs/>
+          <w:sz w:val="24"/>
+        </w:rPr>
+      </w:pPr>
+      <w:r>
+        <w:rPr>
+          <w:rFonts w:ascii="Segoe UI Emoji" w:hAnsi="Segoe UI Emoji"/>
+          <w:b/>
+          <w:bCs/>
+          <w:sz w:val="24"/>
+        </w:rPr>
+        <w:t>22/9/2025</w:t>
+      </w:r>
+    </w:p>
+    <w:p>
+      <w:pPr>
+        <w:rPr>
+          <w:rFonts w:ascii="Segoe UI Emoji" w:hAnsi="Segoe UI Emoji"/>
+          <w:sz w:val="24"/>
+        </w:rPr>
+      </w:pPr>
+      <w:r>
+        <w:rPr>
+          <w:rFonts w:ascii="Segoe UI Emoji" w:hAnsi="Segoe UI Emoji"/>
+          <w:sz w:val="24"/>
+        </w:rPr>
+        <w:t>Modificamos la interfaz al momento de que una cuenta emprendedora inicie sesión por primera vez.</w:t>
+      </w:r>
+    </w:p>
+    <w:p>
+      <w:pPr>
+        <w:rPr>
+          <w:rFonts w:ascii="Segoe UI Emoji" w:hAnsi="Segoe UI Emoji"/>
+          <w:sz w:val="24"/>
+        </w:rPr>
+      </w:pPr>
+      <w:r>
+        <w:rPr>
+          <w:rFonts w:ascii="Segoe UI Emoji" w:hAnsi="Segoe UI Emoji"/>
+          <w:sz w:val="24"/>
+        </w:rPr>
+        <w:t>Adjuntamos la documentación y la ajustamos para la entrega de la etapa 1.</w:t>
+      </w:r>
+    </w:p>
+    <w:p>
+      <w:pPr>
+        <w:rPr>
+          <w:rFonts w:ascii="Segoe UI Emoji" w:hAnsi="Segoe UI Emoji"/>
+          <w:sz w:val="24"/>
+        </w:rPr>
+      </w:pPr>
     </w:p>
     <w:p>
       <w:pPr>

</xml_diff>

<commit_message>
Cambios en documentos de etapa 1 y etapa 2, agregamos portada
</commit_message>
<xml_diff>
--- a/DOCS/Cambios.docx
+++ b/DOCS/Cambios.docx
@@ -252,6 +252,53 @@
           <w:sz w:val="24"/>
         </w:rPr>
         <w:t>Adjuntamos la documentación y la ajustamos para la entrega de la etapa 1.</w:t>
+      </w:r>
+    </w:p>
+    <w:p>
+      <w:pPr>
+        <w:rPr>
+          <w:rFonts w:ascii="Segoe UI Emoji" w:hAnsi="Segoe UI Emoji"/>
+          <w:sz w:val="24"/>
+        </w:rPr>
+      </w:pPr>
+      <w:r>
+        <w:rPr>
+          <w:rFonts w:ascii="Segoe UI Emoji" w:hAnsi="Segoe UI Emoji"/>
+          <w:b/>
+          <w:bCs/>
+          <w:sz w:val="24"/>
+        </w:rPr>
+        <w:t>30/09/2025</w:t>
+      </w:r>
+    </w:p>
+    <w:p>
+      <w:pPr>
+        <w:rPr>
+          <w:rFonts w:ascii="Segoe UI Emoji" w:hAnsi="Segoe UI Emoji"/>
+          <w:sz w:val="24"/>
+        </w:rPr>
+      </w:pPr>
+      <w:r>
+        <w:rPr>
+          <w:rFonts w:ascii="Segoe UI Emoji" w:hAnsi="Segoe UI Emoji"/>
+          <w:sz w:val="24"/>
+        </w:rPr>
+        <w:t>Eliminamos la tabla Factura del diagrama.</w:t>
+      </w:r>
+    </w:p>
+    <w:p>
+      <w:pPr>
+        <w:rPr>
+          <w:rFonts w:ascii="Segoe UI Emoji" w:hAnsi="Segoe UI Emoji"/>
+          <w:sz w:val="24"/>
+        </w:rPr>
+      </w:pPr>
+      <w:r>
+        <w:rPr>
+          <w:rFonts w:ascii="Segoe UI Emoji" w:hAnsi="Segoe UI Emoji"/>
+          <w:sz w:val="24"/>
+        </w:rPr>
+        <w:t>Modificamos las preguntas claves, cambiamos y agregamos algunas.</w:t>
       </w:r>
     </w:p>
     <w:p>

</xml_diff>